<commit_message>
Update in Storyboard: Nishanth 2013/09/12
</commit_message>
<xml_diff>
--- a/Prelude to Madness Storyboard.docx
+++ b/Prelude to Madness Storyboard.docx
@@ -278,7 +278,7 @@
                 <v:shape id="_x0000_i1026" type="#_x0000_t75" style="width:145.2pt;height:40.8pt" o:ole="">
                   <v:imagedata r:id="rId9" o:title=""/>
                 </v:shape>
-                <o:OLEObject Type="Embed" ProgID="Package" ShapeID="_x0000_i1026" DrawAspect="Content" ObjectID="_1440490298" r:id="rId10"/>
+                <o:OLEObject Type="Embed" ProgID="Package" ShapeID="_x0000_i1026" DrawAspect="Content" ObjectID="_1440493400" r:id="rId10"/>
               </w:object>
             </w:r>
           </w:p>
@@ -344,7 +344,7 @@
                 <v:shape id="_x0000_i1027" type="#_x0000_t75" style="width:100.8pt;height:40.8pt" o:ole="">
                   <v:imagedata r:id="rId11" o:title=""/>
                 </v:shape>
-                <o:OLEObject Type="Embed" ProgID="Package" ShapeID="_x0000_i1027" DrawAspect="Content" ObjectID="_1440490299" r:id="rId12"/>
+                <o:OLEObject Type="Embed" ProgID="Package" ShapeID="_x0000_i1027" DrawAspect="Content" ObjectID="_1440493401" r:id="rId12"/>
               </w:object>
             </w:r>
           </w:p>
@@ -602,7 +602,7 @@
                 <v:shape id="_x0000_i1029" type="#_x0000_t75" style="width:150pt;height:40.8pt" o:ole="">
                   <v:imagedata r:id="rId14" o:title=""/>
                 </v:shape>
-                <o:OLEObject Type="Embed" ProgID="Package" ShapeID="_x0000_i1029" DrawAspect="Content" ObjectID="_1440490300" r:id="rId15"/>
+                <o:OLEObject Type="Embed" ProgID="Package" ShapeID="_x0000_i1029" DrawAspect="Content" ObjectID="_1440493402" r:id="rId15"/>
               </w:object>
             </w:r>
           </w:p>
@@ -1433,7 +1433,7 @@
                 <v:shape id="_x0000_i1031" type="#_x0000_t75" style="width:123.6pt;height:40.8pt" o:ole="">
                   <v:imagedata r:id="rId17" o:title=""/>
                 </v:shape>
-                <o:OLEObject Type="Embed" ProgID="Package" ShapeID="_x0000_i1031" DrawAspect="Content" ObjectID="_1440490301" r:id="rId18"/>
+                <o:OLEObject Type="Embed" ProgID="Package" ShapeID="_x0000_i1031" DrawAspect="Content" ObjectID="_1440493403" r:id="rId18"/>
               </w:object>
             </w:r>
           </w:p>
@@ -3548,7 +3548,7 @@
                 <v:shape id="_x0000_i1040" type="#_x0000_t75" style="width:103.2pt;height:40.8pt" o:ole="">
                   <v:imagedata r:id="rId23" o:title=""/>
                 </v:shape>
-                <o:OLEObject Type="Embed" ProgID="Package" ShapeID="_x0000_i1040" DrawAspect="Content" ObjectID="_1440490302" r:id="rId24"/>
+                <o:OLEObject Type="Embed" ProgID="Package" ShapeID="_x0000_i1040" DrawAspect="Content" ObjectID="_1440493404" r:id="rId24"/>
               </w:object>
             </w:r>
           </w:p>
@@ -3906,7 +3906,7 @@
                 <v:shape id="_x0000_i1041" type="#_x0000_t75" style="width:150pt;height:40.8pt" o:ole="">
                   <v:imagedata r:id="rId25" o:title=""/>
                 </v:shape>
-                <o:OLEObject Type="Embed" ProgID="Package" ShapeID="_x0000_i1041" DrawAspect="Content" ObjectID="_1440490303" r:id="rId26"/>
+                <o:OLEObject Type="Embed" ProgID="Package" ShapeID="_x0000_i1041" DrawAspect="Content" ObjectID="_1440493405" r:id="rId26"/>
               </w:object>
             </w:r>
           </w:p>
@@ -4266,7 +4266,7 @@
                 <v:shape id="_x0000_i1042" type="#_x0000_t75" style="width:111.6pt;height:40.8pt" o:ole="">
                   <v:imagedata r:id="rId27" o:title=""/>
                 </v:shape>
-                <o:OLEObject Type="Embed" ProgID="Package" ShapeID="_x0000_i1042" DrawAspect="Content" ObjectID="_1440490304" r:id="rId28"/>
+                <o:OLEObject Type="Embed" ProgID="Package" ShapeID="_x0000_i1042" DrawAspect="Content" ObjectID="_1440493406" r:id="rId28"/>
               </w:object>
             </w:r>
           </w:p>
@@ -4736,341 +4736,32 @@
           <w:lang w:eastAsia="ja-JP"/>
         </w:rPr>
       </w:pPr>
-      <w:proofErr w:type="spellStart"/>
-      <w:proofErr w:type="gramStart"/>
       <w:r>
         <w:rPr>
           <w:rFonts w:hint="eastAsia"/>
           <w:b/>
           <w:lang w:eastAsia="ja-JP"/>
         </w:rPr>
-        <w:t>StartGame</w:t>
+        <w:pict>
+          <v:shape id="_x0000_i1043" type="#_x0000_t75" style="width:486.6pt;height:228pt">
+            <v:imagedata r:id="rId29" o:title="rat-scenario-screenshot1"/>
+          </v:shape>
+        </w:pict>
       </w:r>
-      <w:proofErr w:type="spellEnd"/>
-      <w:r>
-        <w:rPr>
-          <w:rFonts w:hint="eastAsia"/>
-          <w:lang w:eastAsia="ja-JP"/>
-        </w:rPr>
-        <w:t>()</w:t>
-      </w:r>
-      <w:proofErr w:type="gramEnd"/>
-    </w:p>
-    <w:p>
-      <w:pPr>
-        <w:rPr>
-          <w:rFonts w:hint="eastAsia"/>
-          <w:lang w:eastAsia="ja-JP"/>
-        </w:rPr>
-      </w:pPr>
-      <w:r>
-        <w:rPr>
-          <w:rFonts w:hint="eastAsia"/>
-          <w:lang w:eastAsia="ja-JP"/>
-        </w:rPr>
-        <w:t>{</w:t>
-      </w:r>
-    </w:p>
-    <w:p>
-      <w:pPr>
-        <w:ind w:left="720"/>
-        <w:rPr>
-          <w:rFonts w:hint="eastAsia"/>
-          <w:lang w:eastAsia="ja-JP"/>
-        </w:rPr>
-      </w:pPr>
-      <w:proofErr w:type="spellStart"/>
-      <w:proofErr w:type="gramStart"/>
-      <w:r>
-        <w:rPr>
-          <w:rFonts w:hint="eastAsia"/>
-          <w:lang w:eastAsia="ja-JP"/>
-        </w:rPr>
-        <w:t>NarrativeScene</w:t>
-      </w:r>
-      <w:proofErr w:type="spellEnd"/>
-      <w:r>
-        <w:rPr>
-          <w:rFonts w:hint="eastAsia"/>
-          <w:lang w:eastAsia="ja-JP"/>
-        </w:rPr>
-        <w:t>()</w:t>
-      </w:r>
-      <w:proofErr w:type="gramEnd"/>
-    </w:p>
-    <w:p>
-      <w:pPr>
-        <w:rPr>
-          <w:rFonts w:hint="eastAsia"/>
-          <w:lang w:eastAsia="ja-JP"/>
-        </w:rPr>
-      </w:pPr>
-      <w:r>
-        <w:rPr>
-          <w:rFonts w:hint="eastAsia"/>
-          <w:lang w:eastAsia="ja-JP"/>
-        </w:rPr>
-        <w:tab/>
-      </w:r>
-    </w:p>
-    <w:p>
-      <w:pPr>
-        <w:ind w:left="720"/>
-        <w:rPr>
-          <w:rFonts w:hint="eastAsia"/>
-          <w:lang w:eastAsia="ja-JP"/>
-        </w:rPr>
-      </w:pPr>
-      <w:proofErr w:type="gramStart"/>
       <w:r>
         <w:rPr>
           <w:rFonts w:hint="eastAsia"/>
           <w:b/>
           <w:lang w:eastAsia="ja-JP"/>
         </w:rPr>
-        <w:t>if</w:t>
-      </w:r>
-      <w:proofErr w:type="gramEnd"/>
-      <w:r>
-        <w:rPr>
-          <w:rFonts w:hint="eastAsia"/>
-          <w:lang w:eastAsia="ja-JP"/>
-        </w:rPr>
-        <w:t xml:space="preserve"> (PC clicks RAT)</w:t>
-      </w:r>
-    </w:p>
-    <w:p>
-      <w:pPr>
-        <w:ind w:left="720"/>
-        <w:rPr>
-          <w:rFonts w:hint="eastAsia"/>
-          <w:lang w:eastAsia="ja-JP"/>
-        </w:rPr>
-      </w:pPr>
-      <w:r>
-        <w:rPr>
-          <w:rFonts w:hint="eastAsia"/>
-          <w:lang w:eastAsia="ja-JP"/>
-        </w:rPr>
-        <w:t>{</w:t>
-      </w:r>
-    </w:p>
-    <w:p>
-      <w:pPr>
-        <w:ind w:left="1440"/>
-        <w:rPr>
-          <w:rFonts w:hint="eastAsia"/>
-          <w:lang w:eastAsia="ja-JP"/>
-        </w:rPr>
-      </w:pPr>
-      <w:proofErr w:type="gramStart"/>
-      <w:r>
-        <w:rPr>
-          <w:rFonts w:hint="eastAsia"/>
-          <w:b/>
-          <w:lang w:eastAsia="ja-JP"/>
-        </w:rPr>
-        <w:t>if</w:t>
-      </w:r>
-      <w:proofErr w:type="gramEnd"/>
-      <w:r>
-        <w:rPr>
-          <w:rFonts w:hint="eastAsia"/>
-          <w:lang w:eastAsia="ja-JP"/>
-        </w:rPr>
-        <w:t xml:space="preserve"> (</w:t>
-      </w:r>
-      <w:proofErr w:type="spellStart"/>
-      <w:r>
-        <w:rPr>
-          <w:rFonts w:hint="eastAsia"/>
-          <w:lang w:eastAsia="ja-JP"/>
-        </w:rPr>
-        <w:t>HasTouched_CHOCO</w:t>
-      </w:r>
-      <w:proofErr w:type="spellEnd"/>
-      <w:r>
-        <w:rPr>
-          <w:rFonts w:hint="eastAsia"/>
-          <w:lang w:eastAsia="ja-JP"/>
-        </w:rPr>
-        <w:t xml:space="preserve"> == TRUE)</w:t>
-      </w:r>
-    </w:p>
-    <w:p>
-      <w:pPr>
-        <w:ind w:left="1440"/>
-        <w:rPr>
-          <w:rFonts w:hint="eastAsia"/>
-          <w:lang w:eastAsia="ja-JP"/>
-        </w:rPr>
-      </w:pPr>
-      <w:r>
-        <w:rPr>
-          <w:rFonts w:hint="eastAsia"/>
-          <w:lang w:eastAsia="ja-JP"/>
-        </w:rPr>
-        <w:t>{</w:t>
-      </w:r>
-    </w:p>
-    <w:p>
-      <w:pPr>
-        <w:ind w:left="2160"/>
-        <w:rPr>
-          <w:rFonts w:hint="eastAsia"/>
-          <w:lang w:eastAsia="ja-JP"/>
-        </w:rPr>
-      </w:pPr>
-      <w:proofErr w:type="spellStart"/>
-      <w:r>
-        <w:rPr>
-          <w:rFonts w:hint="eastAsia"/>
-          <w:lang w:eastAsia="ja-JP"/>
-        </w:rPr>
-        <w:t>HasTouched_RAT</w:t>
-      </w:r>
-      <w:proofErr w:type="spellEnd"/>
-      <w:r>
-        <w:rPr>
-          <w:rFonts w:hint="eastAsia"/>
-          <w:lang w:eastAsia="ja-JP"/>
-        </w:rPr>
-        <w:t xml:space="preserve"> = TRUE;</w:t>
-      </w:r>
-    </w:p>
-    <w:p>
-      <w:pPr>
-        <w:ind w:left="2160"/>
-        <w:rPr>
-          <w:rFonts w:hint="eastAsia"/>
-          <w:b/>
-          <w:lang w:eastAsia="ja-JP"/>
-        </w:rPr>
-      </w:pPr>
-    </w:p>
-    <w:p>
-      <w:pPr>
-        <w:ind w:left="2160"/>
-        <w:rPr>
-          <w:rFonts w:hint="eastAsia"/>
-          <w:lang w:eastAsia="ja-JP"/>
-        </w:rPr>
-      </w:pPr>
-      <w:proofErr w:type="gramStart"/>
-      <w:r>
-        <w:rPr>
-          <w:rFonts w:hint="eastAsia"/>
-          <w:b/>
-          <w:lang w:eastAsia="ja-JP"/>
-        </w:rPr>
-        <w:t>return</w:t>
-      </w:r>
-      <w:r>
-        <w:rPr>
-          <w:rFonts w:hint="eastAsia"/>
-          <w:lang w:eastAsia="ja-JP"/>
-        </w:rPr>
-        <w:t>(</w:t>
-      </w:r>
-      <w:proofErr w:type="gramEnd"/>
-      <w:r>
-        <w:rPr>
-          <w:rFonts w:hint="eastAsia"/>
-          <w:lang w:eastAsia="ja-JP"/>
-        </w:rPr>
-        <w:t xml:space="preserve">"This rat sure does look hungry. Maybe you could lure it out with some of that chocolate you </w:t>
+        <w:pict>
+          <v:shape id="_x0000_i1044" type="#_x0000_t75" style="width:486.6pt;height:226.8pt">
+            <v:imagedata r:id="rId30" o:title="rat-scenario-screenshot2"/>
+          </v:shape>
+        </w:pict>
       </w:r>
       <w:bookmarkStart w:id="0" w:name="_GoBack"/>
-      <w:r>
-        <w:rPr>
-          <w:rFonts w:hint="eastAsia"/>
-          <w:lang w:eastAsia="ja-JP"/>
-        </w:rPr>
-        <w:t xml:space="preserve">have. Or you could just save that chocolate for </w:t>
-      </w:r>
       <w:bookmarkEnd w:id="0"/>
-      <w:r>
-        <w:rPr>
-          <w:rFonts w:hint="eastAsia"/>
-          <w:lang w:eastAsia="ja-JP"/>
-        </w:rPr>
-        <w:t>yourself.");</w:t>
-      </w:r>
-    </w:p>
-    <w:p>
-      <w:pPr>
-        <w:ind w:left="1440"/>
-        <w:rPr>
-          <w:rFonts w:hint="eastAsia"/>
-          <w:lang w:eastAsia="ja-JP"/>
-        </w:rPr>
-      </w:pPr>
-      <w:r>
-        <w:rPr>
-          <w:rFonts w:hint="eastAsia"/>
-          <w:lang w:eastAsia="ja-JP"/>
-        </w:rPr>
-        <w:t>}</w:t>
-      </w:r>
-    </w:p>
-    <w:p>
-      <w:pPr>
-        <w:ind w:left="720"/>
-        <w:rPr>
-          <w:rFonts w:hint="eastAsia"/>
-          <w:lang w:eastAsia="ja-JP"/>
-        </w:rPr>
-      </w:pPr>
-      <w:r>
-        <w:rPr>
-          <w:rFonts w:hint="eastAsia"/>
-          <w:lang w:eastAsia="ja-JP"/>
-        </w:rPr>
-        <w:t>}</w:t>
-      </w:r>
-    </w:p>
-    <w:p>
-      <w:pPr>
-        <w:ind w:left="720"/>
-        <w:rPr>
-          <w:rFonts w:hint="eastAsia"/>
-          <w:lang w:eastAsia="ja-JP"/>
-        </w:rPr>
-      </w:pPr>
-    </w:p>
-    <w:p>
-      <w:pPr>
-        <w:ind w:left="720"/>
-        <w:rPr>
-          <w:rFonts w:hint="eastAsia"/>
-          <w:lang w:eastAsia="ja-JP"/>
-        </w:rPr>
-      </w:pPr>
-      <w:proofErr w:type="gramStart"/>
-      <w:r>
-        <w:rPr>
-          <w:rFonts w:hint="eastAsia"/>
-          <w:lang w:eastAsia="ja-JP"/>
-        </w:rPr>
-        <w:t>if</w:t>
-      </w:r>
-      <w:proofErr w:type="gramEnd"/>
-      <w:r>
-        <w:rPr>
-          <w:rFonts w:hint="eastAsia"/>
-          <w:lang w:eastAsia="ja-JP"/>
-        </w:rPr>
-        <w:t xml:space="preserve"> (</w:t>
-      </w:r>
-    </w:p>
-    <w:p>
-      <w:pPr>
-        <w:ind w:left="1440"/>
-        <w:rPr>
-          <w:rFonts w:hint="eastAsia"/>
-          <w:lang w:eastAsia="ja-JP"/>
-        </w:rPr>
-      </w:pPr>
     </w:p>
     <w:p>
       <w:pPr>
@@ -5087,9 +4778,9 @@
       </w:r>
     </w:p>
     <w:sectPr>
-      <w:headerReference w:type="even" r:id="rId29"/>
-      <w:headerReference w:type="default" r:id="rId30"/>
-      <w:footerReference w:type="default" r:id="rId31"/>
+      <w:headerReference w:type="even" r:id="rId31"/>
+      <w:headerReference w:type="default" r:id="rId32"/>
+      <w:footerReference w:type="default" r:id="rId33"/>
       <w:pgSz w:w="11907" w:h="16839" w:code="9"/>
       <w:pgMar w:top="1440" w:right="720" w:bottom="1080" w:left="720" w:header="720" w:footer="720" w:gutter="720"/>
       <w:cols w:space="720"/>
@@ -6449,7 +6140,7 @@
 </file>
 
 <file path=customXml/itemProps1.xml><?xml version="1.0" encoding="utf-8"?>
-<ds:datastoreItem xmlns:ds="http://schemas.openxmlformats.org/officeDocument/2006/customXml" ds:itemID="{9842B88B-6957-4693-8F56-1171B7CF2075}">
+<ds:datastoreItem xmlns:ds="http://schemas.openxmlformats.org/officeDocument/2006/customXml" ds:itemID="{66EC55B3-EFEA-4921-A10C-B61390D1AC4D}">
   <ds:schemaRefs>
     <ds:schemaRef ds:uri="http://schemas.openxmlformats.org/officeDocument/2006/bibliography"/>
   </ds:schemaRefs>

</xml_diff>